<commit_message>
updated with new information, new formatting
</commit_message>
<xml_diff>
--- a/ProblemReport_Team10-7.docx
+++ b/ProblemReport_Team10-7.docx
@@ -1010,6 +1010,8 @@
       <w:proofErr w:type="spellStart"/>
       <w:r>
         <w:rPr>
+          <w:i/>
+          <w:iCs/>
           <w:color w:val="0070C0"/>
           <w:sz w:val="24"/>
           <w:szCs w:val="24"/>
@@ -1019,6 +1021,8 @@
       <w:proofErr w:type="gramStart"/>
       <w:r>
         <w:rPr>
+          <w:i/>
+          <w:iCs/>
           <w:color w:val="0070C0"/>
           <w:sz w:val="24"/>
           <w:szCs w:val="24"/>
@@ -1028,6 +1032,8 @@
       <w:proofErr w:type="spellEnd"/>
       <w:r>
         <w:rPr>
+          <w:i/>
+          <w:iCs/>
           <w:color w:val="0070C0"/>
           <w:sz w:val="24"/>
           <w:szCs w:val="24"/>
@@ -1037,11 +1043,21 @@
       <w:proofErr w:type="gramEnd"/>
       <w:r>
         <w:rPr>
-          <w:color w:val="0070C0"/>
-          <w:sz w:val="24"/>
-          <w:szCs w:val="24"/>
-        </w:rPr>
-        <w:t>) should have parameter names that are more specific, and should be broken up for better readability and debugging</w:t>
+          <w:i/>
+          <w:iCs/>
+          <w:color w:val="0070C0"/>
+          <w:sz w:val="24"/>
+          <w:szCs w:val="24"/>
+        </w:rPr>
+        <w:t>)</w:t>
+      </w:r>
+      <w:r>
+        <w:rPr>
+          <w:color w:val="0070C0"/>
+          <w:sz w:val="24"/>
+          <w:szCs w:val="24"/>
+        </w:rPr>
+        <w:t xml:space="preserve"> should have parameter names that are more specific</w:t>
       </w:r>
     </w:p>
     <w:p>
@@ -1057,29 +1073,206 @@
           <w:szCs w:val="24"/>
         </w:rPr>
       </w:pPr>
-      <w:r>
-        <w:rPr>
-          <w:color w:val="0070C0"/>
-          <w:sz w:val="24"/>
-          <w:szCs w:val="24"/>
-        </w:rPr>
-        <w:t>Prompt messages should be separate from the validation function call</w:t>
+      <w:proofErr w:type="spellStart"/>
+      <w:r>
+        <w:rPr>
+          <w:i/>
+          <w:iCs/>
+          <w:color w:val="0070C0"/>
+          <w:sz w:val="24"/>
+          <w:szCs w:val="24"/>
+        </w:rPr>
+        <w:t>normal_</w:t>
+      </w:r>
+      <w:proofErr w:type="gramStart"/>
+      <w:r>
+        <w:rPr>
+          <w:i/>
+          <w:iCs/>
+          <w:color w:val="0070C0"/>
+          <w:sz w:val="24"/>
+          <w:szCs w:val="24"/>
+        </w:rPr>
+        <w:t>retirement</w:t>
+      </w:r>
+      <w:proofErr w:type="spellEnd"/>
+      <w:r>
+        <w:rPr>
+          <w:i/>
+          <w:iCs/>
+          <w:color w:val="0070C0"/>
+          <w:sz w:val="24"/>
+          <w:szCs w:val="24"/>
+        </w:rPr>
+        <w:t>(</w:t>
+      </w:r>
+      <w:proofErr w:type="gramEnd"/>
+      <w:r>
+        <w:rPr>
+          <w:i/>
+          <w:iCs/>
+          <w:color w:val="0070C0"/>
+          <w:sz w:val="24"/>
+          <w:szCs w:val="24"/>
+        </w:rPr>
+        <w:t>)</w:t>
+      </w:r>
+      <w:r>
+        <w:rPr>
+          <w:color w:val="0070C0"/>
+          <w:sz w:val="24"/>
+          <w:szCs w:val="24"/>
+        </w:rPr>
+        <w:t xml:space="preserve"> </w:t>
+      </w:r>
+      <w:r>
+        <w:rPr>
+          <w:color w:val="0070C0"/>
+          <w:sz w:val="24"/>
+          <w:szCs w:val="24"/>
+        </w:rPr>
+        <w:t>should be broken up for better readability and debugging</w:t>
       </w:r>
     </w:p>
     <w:p>
       <w:pPr>
-        <w:jc w:val="both"/>
-        <w:rPr>
-          <w:sz w:val="24"/>
-          <w:szCs w:val="24"/>
-        </w:rPr>
-      </w:pPr>
+        <w:pStyle w:val="ListParagraph"/>
+        <w:numPr>
+          <w:ilvl w:val="0"/>
+          <w:numId w:val="1"/>
+        </w:numPr>
+        <w:rPr>
+          <w:color w:val="0070C0"/>
+          <w:sz w:val="24"/>
+          <w:szCs w:val="24"/>
+        </w:rPr>
+      </w:pPr>
+      <w:r>
+        <w:rPr>
+          <w:color w:val="0070C0"/>
+          <w:sz w:val="24"/>
+          <w:szCs w:val="24"/>
+        </w:rPr>
+        <w:t xml:space="preserve">Separate input validation in </w:t>
+      </w:r>
+      <w:proofErr w:type="spellStart"/>
+      <w:proofErr w:type="gramStart"/>
+      <w:r>
+        <w:rPr>
+          <w:i/>
+          <w:iCs/>
+          <w:color w:val="0070C0"/>
+          <w:sz w:val="24"/>
+          <w:szCs w:val="24"/>
+        </w:rPr>
+        <w:t>validationYear</w:t>
+      </w:r>
+      <w:proofErr w:type="spellEnd"/>
+      <w:r>
+        <w:rPr>
+          <w:i/>
+          <w:iCs/>
+          <w:color w:val="0070C0"/>
+          <w:sz w:val="24"/>
+          <w:szCs w:val="24"/>
+        </w:rPr>
+        <w:t>(</w:t>
+      </w:r>
+      <w:proofErr w:type="gramEnd"/>
+      <w:r>
+        <w:rPr>
+          <w:i/>
+          <w:iCs/>
+          <w:color w:val="0070C0"/>
+          <w:sz w:val="24"/>
+          <w:szCs w:val="24"/>
+        </w:rPr>
+        <w:t xml:space="preserve">) </w:t>
+      </w:r>
+      <w:r>
+        <w:rPr>
+          <w:color w:val="0070C0"/>
+          <w:sz w:val="24"/>
+          <w:szCs w:val="24"/>
+        </w:rPr>
+        <w:t xml:space="preserve">and </w:t>
+      </w:r>
+      <w:proofErr w:type="spellStart"/>
+      <w:r>
+        <w:rPr>
+          <w:i/>
+          <w:iCs/>
+          <w:color w:val="0070C0"/>
+          <w:sz w:val="24"/>
+          <w:szCs w:val="24"/>
+        </w:rPr>
+        <w:t>validationMonth</w:t>
+      </w:r>
+      <w:proofErr w:type="spellEnd"/>
+      <w:r>
+        <w:rPr>
+          <w:i/>
+          <w:iCs/>
+          <w:color w:val="0070C0"/>
+          <w:sz w:val="24"/>
+          <w:szCs w:val="24"/>
+        </w:rPr>
+        <w:t>()</w:t>
+      </w:r>
+      <w:r>
+        <w:rPr>
+          <w:color w:val="0070C0"/>
+          <w:sz w:val="24"/>
+          <w:szCs w:val="24"/>
+        </w:rPr>
+        <w:t xml:space="preserve"> from receiving input from the user</w:t>
+      </w:r>
     </w:p>
     <w:p>
       <w:pPr>
+        <w:pStyle w:val="ListParagraph"/>
+        <w:numPr>
+          <w:ilvl w:val="0"/>
+          <w:numId w:val="1"/>
+        </w:numPr>
+        <w:rPr>
+          <w:color w:val="0070C0"/>
+          <w:sz w:val="24"/>
+          <w:szCs w:val="24"/>
+        </w:rPr>
+      </w:pPr>
+      <w:r>
+        <w:rPr>
+          <w:i/>
+          <w:iCs/>
+          <w:color w:val="0070C0"/>
+          <w:sz w:val="24"/>
+          <w:szCs w:val="24"/>
+        </w:rPr>
+        <w:t xml:space="preserve">age </w:t>
+      </w:r>
+      <w:r>
+        <w:rPr>
+          <w:color w:val="0070C0"/>
+          <w:sz w:val="24"/>
+          <w:szCs w:val="24"/>
+        </w:rPr>
+        <w:t>variable is stored as a String, not an int</w:t>
+      </w:r>
+    </w:p>
+    <w:p>
+      <w:pPr>
         <w:jc w:val="both"/>
         <w:rPr>
-          <w:color w:val="0070C0"/>
+          <w:sz w:val="24"/>
+          <w:szCs w:val="24"/>
+        </w:rPr>
+      </w:pPr>
+    </w:p>
+    <w:p>
+      <w:pPr>
+        <w:jc w:val="both"/>
+        <w:rPr>
           <w:sz w:val="24"/>
           <w:szCs w:val="24"/>
         </w:rPr>
@@ -1090,6 +1283,47 @@
           <w:szCs w:val="24"/>
         </w:rPr>
         <w:t>Problem Details:</w:t>
+      </w:r>
+    </w:p>
+    <w:p>
+      <w:pPr>
+        <w:pStyle w:val="ListParagraph"/>
+        <w:numPr>
+          <w:ilvl w:val="0"/>
+          <w:numId w:val="9"/>
+        </w:numPr>
+        <w:jc w:val="both"/>
+        <w:rPr>
+          <w:color w:val="0070C0"/>
+          <w:sz w:val="24"/>
+          <w:szCs w:val="24"/>
+        </w:rPr>
+      </w:pPr>
+      <w:r>
+        <w:rPr>
+          <w:color w:val="0070C0"/>
+          <w:sz w:val="24"/>
+          <w:szCs w:val="24"/>
+        </w:rPr>
+        <w:t xml:space="preserve">More detailed parameter names are perfectly fine as </w:t>
+      </w:r>
+      <w:proofErr w:type="gramStart"/>
+      <w:r>
+        <w:rPr>
+          <w:color w:val="0070C0"/>
+          <w:sz w:val="24"/>
+          <w:szCs w:val="24"/>
+        </w:rPr>
+        <w:t>it’s</w:t>
+      </w:r>
+      <w:proofErr w:type="gramEnd"/>
+      <w:r>
+        <w:rPr>
+          <w:color w:val="0070C0"/>
+          <w:sz w:val="24"/>
+          <w:szCs w:val="24"/>
+        </w:rPr>
+        <w:t xml:space="preserve"> not something you’ll be typing – since it’s just describing what’s being passed in, being as detailed as you can with parameter names helps for readability of code</w:t>
       </w:r>
     </w:p>
     <w:p>
@@ -1117,6 +1351,8 @@
       <w:proofErr w:type="spellStart"/>
       <w:r>
         <w:rPr>
+          <w:i/>
+          <w:iCs/>
           <w:color w:val="0070C0"/>
           <w:sz w:val="24"/>
           <w:szCs w:val="24"/>
@@ -1126,6 +1362,8 @@
       <w:proofErr w:type="gramStart"/>
       <w:r>
         <w:rPr>
+          <w:i/>
+          <w:iCs/>
           <w:color w:val="0070C0"/>
           <w:sz w:val="24"/>
           <w:szCs w:val="24"/>
@@ -1135,6 +1373,8 @@
       <w:proofErr w:type="spellEnd"/>
       <w:r>
         <w:rPr>
+          <w:i/>
+          <w:iCs/>
           <w:color w:val="0070C0"/>
           <w:sz w:val="24"/>
           <w:szCs w:val="24"/>
@@ -1144,11 +1384,45 @@
       <w:proofErr w:type="gramEnd"/>
       <w:r>
         <w:rPr>
-          <w:color w:val="0070C0"/>
-          <w:sz w:val="24"/>
-          <w:szCs w:val="24"/>
-        </w:rPr>
-        <w:t>) compiles and runs fine as-is, breaking it into smaller methods will help in the event of any bugs that could arise. Smaller methods mean easier bug fixes.</w:t>
+          <w:i/>
+          <w:iCs/>
+          <w:color w:val="0070C0"/>
+          <w:sz w:val="24"/>
+          <w:szCs w:val="24"/>
+        </w:rPr>
+        <w:t>)</w:t>
+      </w:r>
+      <w:r>
+        <w:rPr>
+          <w:color w:val="0070C0"/>
+          <w:sz w:val="24"/>
+          <w:szCs w:val="24"/>
+        </w:rPr>
+        <w:t xml:space="preserve"> compiles and runs fine as-is, breaking it into smaller </w:t>
+      </w:r>
+      <w:r>
+        <w:rPr>
+          <w:color w:val="0070C0"/>
+          <w:sz w:val="24"/>
+          <w:szCs w:val="24"/>
+        </w:rPr>
+        <w:t>functions</w:t>
+      </w:r>
+      <w:r>
+        <w:rPr>
+          <w:color w:val="0070C0"/>
+          <w:sz w:val="24"/>
+          <w:szCs w:val="24"/>
+        </w:rPr>
+        <w:t xml:space="preserve"> will help in the event of any bugs that could arise. </w:t>
+      </w:r>
+      <w:r>
+        <w:rPr>
+          <w:color w:val="0070C0"/>
+          <w:sz w:val="24"/>
+          <w:szCs w:val="24"/>
+        </w:rPr>
+        <w:t>Modularized code leads to better readability, and simpler debugging.</w:t>
       </w:r>
     </w:p>
     <w:p>
@@ -1176,6 +1450,8 @@
       <w:proofErr w:type="spellStart"/>
       <w:r>
         <w:rPr>
+          <w:i/>
+          <w:iCs/>
           <w:color w:val="0070C0"/>
           <w:sz w:val="24"/>
           <w:szCs w:val="24"/>
@@ -1185,11 +1461,21 @@
       <w:proofErr w:type="spellEnd"/>
       <w:r>
         <w:rPr>
-          <w:color w:val="0070C0"/>
-          <w:sz w:val="24"/>
-          <w:szCs w:val="24"/>
-        </w:rPr>
-        <w:t xml:space="preserve">() function </w:t>
+          <w:i/>
+          <w:iCs/>
+          <w:color w:val="0070C0"/>
+          <w:sz w:val="24"/>
+          <w:szCs w:val="24"/>
+        </w:rPr>
+        <w:t>()</w:t>
+      </w:r>
+      <w:r>
+        <w:rPr>
+          <w:color w:val="0070C0"/>
+          <w:sz w:val="24"/>
+          <w:szCs w:val="24"/>
+        </w:rPr>
+        <w:t xml:space="preserve"> function </w:t>
       </w:r>
       <w:r>
         <w:rPr>
@@ -1209,102 +1495,206 @@
         </w:numPr>
         <w:jc w:val="both"/>
         <w:rPr>
-          <w:color w:val="4F6228" w:themeColor="accent3" w:themeShade="80"/>
-          <w:sz w:val="24"/>
-          <w:szCs w:val="24"/>
-        </w:rPr>
-      </w:pPr>
-      <w:r>
-        <w:rPr>
-          <w:color w:val="4F6228" w:themeColor="accent3" w:themeShade="80"/>
-          <w:sz w:val="24"/>
-          <w:szCs w:val="24"/>
-        </w:rPr>
-        <w:t xml:space="preserve"># something </w:t>
+          <w:color w:val="0070C0"/>
+          <w:sz w:val="24"/>
+          <w:szCs w:val="24"/>
+        </w:rPr>
+      </w:pPr>
+      <w:r>
+        <w:rPr>
+          <w:color w:val="0070C0"/>
+          <w:sz w:val="24"/>
+          <w:szCs w:val="24"/>
+        </w:rPr>
+        <w:lastRenderedPageBreak/>
+        <w:t xml:space="preserve">As both </w:t>
       </w:r>
       <w:proofErr w:type="spellStart"/>
-      <w:r>
-        <w:rPr>
-          <w:color w:val="4F6228" w:themeColor="accent3" w:themeShade="80"/>
-          <w:sz w:val="24"/>
-          <w:szCs w:val="24"/>
-        </w:rPr>
-        <w:t>something</w:t>
+      <w:proofErr w:type="gramStart"/>
+      <w:r>
+        <w:rPr>
+          <w:i/>
+          <w:iCs/>
+          <w:color w:val="0070C0"/>
+          <w:sz w:val="24"/>
+          <w:szCs w:val="24"/>
+        </w:rPr>
+        <w:t>validationYear</w:t>
       </w:r>
       <w:proofErr w:type="spellEnd"/>
       <w:r>
         <w:rPr>
-          <w:color w:val="4F6228" w:themeColor="accent3" w:themeShade="80"/>
-          <w:sz w:val="24"/>
-          <w:szCs w:val="24"/>
-        </w:rPr>
-        <w:t xml:space="preserve"> about separating user input from validation function call. Not sure what to put here.</w:t>
-      </w:r>
-      <w:r>
-        <w:rPr>
-          <w:color w:val="4F6228" w:themeColor="accent3" w:themeShade="80"/>
+          <w:i/>
+          <w:iCs/>
+          <w:color w:val="0070C0"/>
+          <w:sz w:val="24"/>
+          <w:szCs w:val="24"/>
+        </w:rPr>
+        <w:t>(</w:t>
+      </w:r>
+      <w:proofErr w:type="gramEnd"/>
+      <w:r>
+        <w:rPr>
+          <w:i/>
+          <w:iCs/>
+          <w:color w:val="0070C0"/>
+          <w:sz w:val="24"/>
+          <w:szCs w:val="24"/>
+        </w:rPr>
+        <w:t xml:space="preserve">) </w:t>
+      </w:r>
+      <w:r>
+        <w:rPr>
+          <w:color w:val="0070C0"/>
+          <w:sz w:val="24"/>
+          <w:szCs w:val="24"/>
+        </w:rPr>
+        <w:t xml:space="preserve">and </w:t>
+      </w:r>
+      <w:proofErr w:type="spellStart"/>
+      <w:r>
+        <w:rPr>
+          <w:i/>
+          <w:iCs/>
+          <w:color w:val="0070C0"/>
+          <w:sz w:val="24"/>
+          <w:szCs w:val="24"/>
+        </w:rPr>
+        <w:t>validationMonth</w:t>
+      </w:r>
+      <w:proofErr w:type="spellEnd"/>
+      <w:r>
+        <w:rPr>
+          <w:i/>
+          <w:iCs/>
+          <w:color w:val="0070C0"/>
+          <w:sz w:val="24"/>
+          <w:szCs w:val="24"/>
+        </w:rPr>
+        <w:t>()</w:t>
+      </w:r>
+      <w:r>
+        <w:rPr>
+          <w:i/>
+          <w:iCs/>
+          <w:color w:val="0070C0"/>
           <w:sz w:val="24"/>
           <w:szCs w:val="24"/>
         </w:rPr>
         <w:t xml:space="preserve"> </w:t>
+      </w:r>
+      <w:r>
+        <w:rPr>
+          <w:color w:val="0070C0"/>
+          <w:sz w:val="24"/>
+          <w:szCs w:val="24"/>
+        </w:rPr>
+        <w:t>take in the prompt, it makes the code not very reusable. If the project were to expand, that code would have to be re-written due to it being specifically tailored for the prompt, instead of just validating the input.</w:t>
       </w:r>
     </w:p>
     <w:p>
       <w:pPr>
+        <w:pStyle w:val="ListParagraph"/>
+        <w:numPr>
+          <w:ilvl w:val="0"/>
+          <w:numId w:val="3"/>
+        </w:numPr>
         <w:jc w:val="both"/>
         <w:rPr>
-          <w:sz w:val="24"/>
-          <w:szCs w:val="24"/>
-        </w:rPr>
-      </w:pPr>
+          <w:color w:val="0070C0"/>
+          <w:sz w:val="24"/>
+          <w:szCs w:val="24"/>
+        </w:rPr>
+      </w:pPr>
+      <w:r>
+        <w:rPr>
+          <w:color w:val="0070C0"/>
+          <w:sz w:val="24"/>
+          <w:szCs w:val="24"/>
+        </w:rPr>
+        <w:t xml:space="preserve">Because </w:t>
+      </w:r>
+      <w:r>
+        <w:rPr>
+          <w:i/>
+          <w:iCs/>
+          <w:color w:val="0070C0"/>
+          <w:sz w:val="24"/>
+          <w:szCs w:val="24"/>
+        </w:rPr>
+        <w:t>age</w:t>
+      </w:r>
+      <w:r>
+        <w:rPr>
+          <w:color w:val="0070C0"/>
+          <w:sz w:val="24"/>
+          <w:szCs w:val="24"/>
+        </w:rPr>
+        <w:t xml:space="preserve"> is stored as a String and not an int in </w:t>
+      </w:r>
+      <w:proofErr w:type="spellStart"/>
+      <w:r>
+        <w:rPr>
+          <w:i/>
+          <w:iCs/>
+          <w:color w:val="0070C0"/>
+          <w:sz w:val="24"/>
+          <w:szCs w:val="24"/>
+        </w:rPr>
+        <w:t>normal_</w:t>
+      </w:r>
+      <w:proofErr w:type="gramStart"/>
+      <w:r>
+        <w:rPr>
+          <w:i/>
+          <w:iCs/>
+          <w:color w:val="0070C0"/>
+          <w:sz w:val="24"/>
+          <w:szCs w:val="24"/>
+        </w:rPr>
+        <w:t>retirement</w:t>
+      </w:r>
+      <w:proofErr w:type="spellEnd"/>
+      <w:r>
+        <w:rPr>
+          <w:i/>
+          <w:iCs/>
+          <w:color w:val="0070C0"/>
+          <w:sz w:val="24"/>
+          <w:szCs w:val="24"/>
+        </w:rPr>
+        <w:t>(</w:t>
+      </w:r>
+      <w:proofErr w:type="gramEnd"/>
+      <w:r>
+        <w:rPr>
+          <w:i/>
+          <w:iCs/>
+          <w:color w:val="0070C0"/>
+          <w:sz w:val="24"/>
+          <w:szCs w:val="24"/>
+        </w:rPr>
+        <w:t>)</w:t>
+      </w:r>
+      <w:r>
+        <w:rPr>
+          <w:color w:val="0070C0"/>
+          <w:sz w:val="24"/>
+          <w:szCs w:val="24"/>
+        </w:rPr>
+        <w:t>, it would have to be parsed to be used as an int in the future.</w:t>
+      </w:r>
     </w:p>
     <w:p>
       <w:pPr>
+        <w:pStyle w:val="ListParagraph"/>
         <w:jc w:val="both"/>
         <w:rPr>
-          <w:color w:val="4F6228" w:themeColor="accent3" w:themeShade="80"/>
-          <w:sz w:val="24"/>
-          <w:szCs w:val="24"/>
-        </w:rPr>
-      </w:pPr>
-      <w:r>
-        <w:rPr>
-          <w:sz w:val="24"/>
-          <w:szCs w:val="24"/>
-        </w:rPr>
-        <w:t xml:space="preserve">Steps </w:t>
-      </w:r>
-      <w:proofErr w:type="gramStart"/>
-      <w:r>
-        <w:rPr>
-          <w:sz w:val="24"/>
-          <w:szCs w:val="24"/>
-        </w:rPr>
-        <w:t>To</w:t>
-      </w:r>
-      <w:proofErr w:type="gramEnd"/>
-      <w:r>
-        <w:rPr>
-          <w:sz w:val="24"/>
-          <w:szCs w:val="24"/>
-        </w:rPr>
-        <w:t xml:space="preserve"> Reproduce:</w:t>
-      </w:r>
-      <w:r>
-        <w:rPr>
-          <w:sz w:val="24"/>
-          <w:szCs w:val="24"/>
-        </w:rPr>
-        <w:t xml:space="preserve"> </w:t>
-      </w:r>
-      <w:r>
-        <w:rPr>
-          <w:color w:val="4F6228" w:themeColor="accent3" w:themeShade="80"/>
-          <w:sz w:val="24"/>
-          <w:szCs w:val="24"/>
-        </w:rPr>
-        <w:t>N/A?</w:t>
-      </w:r>
+          <w:color w:val="0070C0"/>
+          <w:sz w:val="24"/>
+          <w:szCs w:val="24"/>
+        </w:rPr>
+      </w:pPr>
     </w:p>
     <w:p>
       <w:pPr>
@@ -1314,31 +1704,216 @@
           <w:szCs w:val="24"/>
         </w:rPr>
       </w:pPr>
+      <w:r>
+        <w:rPr>
+          <w:sz w:val="24"/>
+          <w:szCs w:val="24"/>
+        </w:rPr>
+        <w:t xml:space="preserve">Steps </w:t>
+      </w:r>
+      <w:r>
+        <w:rPr>
+          <w:sz w:val="24"/>
+          <w:szCs w:val="24"/>
+        </w:rPr>
+        <w:t>to</w:t>
+      </w:r>
+      <w:r>
+        <w:rPr>
+          <w:sz w:val="24"/>
+          <w:szCs w:val="24"/>
+        </w:rPr>
+        <w:t xml:space="preserve"> Reproduce:</w:t>
+      </w:r>
     </w:p>
     <w:p>
       <w:pPr>
+        <w:pStyle w:val="ListParagraph"/>
+        <w:numPr>
+          <w:ilvl w:val="0"/>
+          <w:numId w:val="8"/>
+        </w:numPr>
         <w:jc w:val="both"/>
         <w:rPr>
-          <w:sz w:val="24"/>
-          <w:szCs w:val="24"/>
-        </w:rPr>
-      </w:pPr>
+          <w:color w:val="0070C0"/>
+          <w:sz w:val="24"/>
+          <w:szCs w:val="24"/>
+        </w:rPr>
+      </w:pPr>
+      <w:r>
+        <w:rPr>
+          <w:color w:val="0070C0"/>
+          <w:sz w:val="24"/>
+          <w:szCs w:val="24"/>
+        </w:rPr>
+        <w:t xml:space="preserve">As this </w:t>
+      </w:r>
+      <w:proofErr w:type="gramStart"/>
+      <w:r>
+        <w:rPr>
+          <w:color w:val="0070C0"/>
+          <w:sz w:val="24"/>
+          <w:szCs w:val="24"/>
+        </w:rPr>
+        <w:t>isn’t</w:t>
+      </w:r>
+      <w:proofErr w:type="gramEnd"/>
+      <w:r>
+        <w:rPr>
+          <w:color w:val="0070C0"/>
+          <w:sz w:val="24"/>
+          <w:szCs w:val="24"/>
+        </w:rPr>
+        <w:t xml:space="preserve"> a compile error or any other kind of </w:t>
+      </w:r>
+      <w:r>
+        <w:rPr>
+          <w:i/>
+          <w:iCs/>
+          <w:color w:val="0070C0"/>
+          <w:sz w:val="24"/>
+          <w:szCs w:val="24"/>
+        </w:rPr>
+        <w:t>true</w:t>
+      </w:r>
+      <w:r>
+        <w:rPr>
+          <w:color w:val="0070C0"/>
+          <w:sz w:val="24"/>
+          <w:szCs w:val="24"/>
+        </w:rPr>
+        <w:t xml:space="preserve"> problem with the code, it isn’t something to be “reproduced”.</w:t>
+      </w:r>
     </w:p>
     <w:p>
       <w:pPr>
         <w:jc w:val="both"/>
         <w:rPr>
-          <w:color w:val="0070C0"/>
-          <w:sz w:val="24"/>
-          <w:szCs w:val="24"/>
-        </w:rPr>
-      </w:pPr>
-      <w:r>
-        <w:rPr>
-          <w:sz w:val="24"/>
-          <w:szCs w:val="24"/>
-        </w:rPr>
-        <w:t xml:space="preserve">Suggested Fix (optional): </w:t>
+          <w:sz w:val="24"/>
+          <w:szCs w:val="24"/>
+        </w:rPr>
+      </w:pPr>
+    </w:p>
+    <w:p>
+      <w:pPr>
+        <w:jc w:val="both"/>
+        <w:rPr>
+          <w:sz w:val="24"/>
+          <w:szCs w:val="24"/>
+        </w:rPr>
+      </w:pPr>
+      <w:r>
+        <w:rPr>
+          <w:sz w:val="24"/>
+          <w:szCs w:val="24"/>
+        </w:rPr>
+        <w:t>Suggested Fix</w:t>
+      </w:r>
+      <w:r>
+        <w:rPr>
+          <w:sz w:val="24"/>
+          <w:szCs w:val="24"/>
+        </w:rPr>
+        <w:t>:</w:t>
+      </w:r>
+    </w:p>
+    <w:p>
+      <w:pPr>
+        <w:pStyle w:val="ListParagraph"/>
+        <w:numPr>
+          <w:ilvl w:val="0"/>
+          <w:numId w:val="8"/>
+        </w:numPr>
+        <w:jc w:val="both"/>
+        <w:rPr>
+          <w:color w:val="0070C0"/>
+          <w:sz w:val="24"/>
+          <w:szCs w:val="24"/>
+        </w:rPr>
+      </w:pPr>
+      <w:r>
+        <w:rPr>
+          <w:color w:val="0070C0"/>
+          <w:sz w:val="24"/>
+          <w:szCs w:val="24"/>
+        </w:rPr>
+        <w:t xml:space="preserve">Change parameter names to a more detailed alternative (IE: </w:t>
+      </w:r>
+      <w:r>
+        <w:rPr>
+          <w:i/>
+          <w:iCs/>
+          <w:color w:val="0070C0"/>
+          <w:sz w:val="24"/>
+          <w:szCs w:val="24"/>
+        </w:rPr>
+        <w:t xml:space="preserve">year </w:t>
+      </w:r>
+      <w:r>
+        <w:rPr>
+          <w:color w:val="0070C0"/>
+          <w:sz w:val="24"/>
+          <w:szCs w:val="24"/>
+        </w:rPr>
+        <w:t xml:space="preserve">-&gt; </w:t>
+      </w:r>
+      <w:proofErr w:type="spellStart"/>
+      <w:r>
+        <w:rPr>
+          <w:i/>
+          <w:iCs/>
+          <w:color w:val="0070C0"/>
+          <w:sz w:val="24"/>
+          <w:szCs w:val="24"/>
+        </w:rPr>
+        <w:t>birthYear</w:t>
+      </w:r>
+      <w:proofErr w:type="spellEnd"/>
+      <w:r>
+        <w:rPr>
+          <w:color w:val="0070C0"/>
+          <w:sz w:val="24"/>
+          <w:szCs w:val="24"/>
+        </w:rPr>
+        <w:t xml:space="preserve">, </w:t>
+      </w:r>
+      <w:r>
+        <w:rPr>
+          <w:i/>
+          <w:iCs/>
+          <w:color w:val="0070C0"/>
+          <w:sz w:val="24"/>
+          <w:szCs w:val="24"/>
+        </w:rPr>
+        <w:t>month</w:t>
+      </w:r>
+      <w:r>
+        <w:rPr>
+          <w:color w:val="0070C0"/>
+          <w:sz w:val="24"/>
+          <w:szCs w:val="24"/>
+        </w:rPr>
+        <w:t xml:space="preserve"> -&gt; </w:t>
+      </w:r>
+      <w:proofErr w:type="spellStart"/>
+      <w:r>
+        <w:rPr>
+          <w:i/>
+          <w:iCs/>
+          <w:color w:val="0070C0"/>
+          <w:sz w:val="24"/>
+          <w:szCs w:val="24"/>
+        </w:rPr>
+        <w:t>birthMonth</w:t>
+      </w:r>
+      <w:proofErr w:type="spellEnd"/>
+      <w:r>
+        <w:rPr>
+          <w:color w:val="0070C0"/>
+          <w:sz w:val="24"/>
+          <w:szCs w:val="24"/>
+        </w:rPr>
+        <w:t>).</w:t>
       </w:r>
     </w:p>
     <w:p>
@@ -1361,11 +1936,13 @@
           <w:sz w:val="24"/>
           <w:szCs w:val="24"/>
         </w:rPr>
-        <w:t xml:space="preserve">Separate your </w:t>
+        <w:t xml:space="preserve">Separate </w:t>
       </w:r>
       <w:proofErr w:type="spellStart"/>
       <w:r>
         <w:rPr>
+          <w:i/>
+          <w:iCs/>
           <w:color w:val="0070C0"/>
           <w:sz w:val="24"/>
           <w:szCs w:val="24"/>
@@ -1375,6 +1952,8 @@
       <w:proofErr w:type="gramStart"/>
       <w:r>
         <w:rPr>
+          <w:i/>
+          <w:iCs/>
           <w:color w:val="0070C0"/>
           <w:sz w:val="24"/>
           <w:szCs w:val="24"/>
@@ -1384,6 +1963,8 @@
       <w:proofErr w:type="spellEnd"/>
       <w:r>
         <w:rPr>
+          <w:i/>
+          <w:iCs/>
           <w:color w:val="0070C0"/>
           <w:sz w:val="24"/>
           <w:szCs w:val="24"/>
@@ -1393,11 +1974,21 @@
       <w:proofErr w:type="gramEnd"/>
       <w:r>
         <w:rPr>
-          <w:color w:val="0070C0"/>
-          <w:sz w:val="24"/>
-          <w:szCs w:val="24"/>
-        </w:rPr>
-        <w:t>) function into smaller functions, that only return one value each</w:t>
+          <w:i/>
+          <w:iCs/>
+          <w:color w:val="0070C0"/>
+          <w:sz w:val="24"/>
+          <w:szCs w:val="24"/>
+        </w:rPr>
+        <w:t xml:space="preserve">) </w:t>
+      </w:r>
+      <w:r>
+        <w:rPr>
+          <w:color w:val="0070C0"/>
+          <w:sz w:val="24"/>
+          <w:szCs w:val="24"/>
+        </w:rPr>
+        <w:t>function into smaller functions, that only return one value each</w:t>
       </w:r>
     </w:p>
     <w:p>
@@ -1471,11 +2062,106 @@
       </w:pPr>
       <w:r>
         <w:rPr>
-          <w:color w:val="4F6228" w:themeColor="accent3" w:themeShade="80"/>
-          <w:sz w:val="24"/>
-          <w:szCs w:val="24"/>
-        </w:rPr>
-        <w:t>Something about separating user input from the validation input</w:t>
+          <w:color w:val="0070C0"/>
+          <w:sz w:val="24"/>
+          <w:szCs w:val="24"/>
+        </w:rPr>
+        <w:t xml:space="preserve">Break up the steps of receiving input and validating input into two separate functions. </w:t>
+      </w:r>
+      <w:proofErr w:type="gramStart"/>
+      <w:r>
+        <w:rPr>
+          <w:color w:val="0070C0"/>
+          <w:sz w:val="24"/>
+          <w:szCs w:val="24"/>
+        </w:rPr>
+        <w:t>It’s</w:t>
+      </w:r>
+      <w:proofErr w:type="gramEnd"/>
+      <w:r>
+        <w:rPr>
+          <w:color w:val="0070C0"/>
+          <w:sz w:val="24"/>
+          <w:szCs w:val="24"/>
+        </w:rPr>
+        <w:t xml:space="preserve"> harder to test as one function instead of two, and you want to be able to reuse your code in the future. </w:t>
+      </w:r>
+    </w:p>
+    <w:p>
+      <w:pPr>
+        <w:pStyle w:val="ListParagraph"/>
+        <w:numPr>
+          <w:ilvl w:val="0"/>
+          <w:numId w:val="6"/>
+        </w:numPr>
+        <w:jc w:val="both"/>
+        <w:rPr>
+          <w:color w:val="0070C0"/>
+          <w:sz w:val="24"/>
+          <w:szCs w:val="24"/>
+        </w:rPr>
+      </w:pPr>
+      <w:r>
+        <w:rPr>
+          <w:color w:val="0070C0"/>
+          <w:sz w:val="24"/>
+          <w:szCs w:val="24"/>
+        </w:rPr>
+        <w:t xml:space="preserve">Store </w:t>
+      </w:r>
+      <w:r>
+        <w:rPr>
+          <w:i/>
+          <w:iCs/>
+          <w:color w:val="0070C0"/>
+          <w:sz w:val="24"/>
+          <w:szCs w:val="24"/>
+        </w:rPr>
+        <w:t>age</w:t>
+      </w:r>
+      <w:r>
+        <w:rPr>
+          <w:color w:val="0070C0"/>
+          <w:sz w:val="24"/>
+          <w:szCs w:val="24"/>
+        </w:rPr>
+        <w:t xml:space="preserve"> as an int, rather than a String. </w:t>
+      </w:r>
+      <w:proofErr w:type="gramStart"/>
+      <w:r>
+        <w:rPr>
+          <w:color w:val="0070C0"/>
+          <w:sz w:val="24"/>
+          <w:szCs w:val="24"/>
+        </w:rPr>
+        <w:t>This’ll</w:t>
+      </w:r>
+      <w:proofErr w:type="gramEnd"/>
+      <w:r>
+        <w:rPr>
+          <w:color w:val="0070C0"/>
+          <w:sz w:val="24"/>
+          <w:szCs w:val="24"/>
+        </w:rPr>
+        <w:t xml:space="preserve"> allow you to use </w:t>
+      </w:r>
+      <w:r>
+        <w:rPr>
+          <w:i/>
+          <w:iCs/>
+          <w:color w:val="0070C0"/>
+          <w:sz w:val="24"/>
+          <w:szCs w:val="24"/>
+        </w:rPr>
+        <w:t xml:space="preserve">age </w:t>
+      </w:r>
+      <w:r>
+        <w:rPr>
+          <w:color w:val="0070C0"/>
+          <w:sz w:val="24"/>
+          <w:szCs w:val="24"/>
+        </w:rPr>
+        <w:t>in the future, instead of having to parse the String to just have the age.</w:t>
       </w:r>
     </w:p>
     <w:p>
@@ -1753,6 +2439,232 @@
     </w:lvl>
   </w:abstractNum>
   <w:abstractNum w:abstractNumId="2" w15:restartNumberingAfterBreak="0">
+    <w:nsid w:val="243C3B76"/>
+    <w:multiLevelType w:val="hybridMultilevel"/>
+    <w:tmpl w:val="DA162C78"/>
+    <w:lvl w:ilvl="0" w:tplc="04090001">
+      <w:start w:val="1"/>
+      <w:numFmt w:val="bullet"/>
+      <w:lvlText w:val=""/>
+      <w:lvlJc w:val="left"/>
+      <w:pPr>
+        <w:ind w:left="720" w:hanging="360"/>
+      </w:pPr>
+      <w:rPr>
+        <w:rFonts w:ascii="Symbol" w:hAnsi="Symbol" w:hint="default"/>
+      </w:rPr>
+    </w:lvl>
+    <w:lvl w:ilvl="1" w:tplc="04090003" w:tentative="1">
+      <w:start w:val="1"/>
+      <w:numFmt w:val="bullet"/>
+      <w:lvlText w:val="o"/>
+      <w:lvlJc w:val="left"/>
+      <w:pPr>
+        <w:ind w:left="1440" w:hanging="360"/>
+      </w:pPr>
+      <w:rPr>
+        <w:rFonts w:ascii="Courier New" w:hAnsi="Courier New" w:cs="Courier New" w:hint="default"/>
+      </w:rPr>
+    </w:lvl>
+    <w:lvl w:ilvl="2" w:tplc="04090005" w:tentative="1">
+      <w:start w:val="1"/>
+      <w:numFmt w:val="bullet"/>
+      <w:lvlText w:val=""/>
+      <w:lvlJc w:val="left"/>
+      <w:pPr>
+        <w:ind w:left="2160" w:hanging="360"/>
+      </w:pPr>
+      <w:rPr>
+        <w:rFonts w:ascii="Wingdings" w:hAnsi="Wingdings" w:hint="default"/>
+      </w:rPr>
+    </w:lvl>
+    <w:lvl w:ilvl="3" w:tplc="04090001" w:tentative="1">
+      <w:start w:val="1"/>
+      <w:numFmt w:val="bullet"/>
+      <w:lvlText w:val=""/>
+      <w:lvlJc w:val="left"/>
+      <w:pPr>
+        <w:ind w:left="2880" w:hanging="360"/>
+      </w:pPr>
+      <w:rPr>
+        <w:rFonts w:ascii="Symbol" w:hAnsi="Symbol" w:hint="default"/>
+      </w:rPr>
+    </w:lvl>
+    <w:lvl w:ilvl="4" w:tplc="04090003" w:tentative="1">
+      <w:start w:val="1"/>
+      <w:numFmt w:val="bullet"/>
+      <w:lvlText w:val="o"/>
+      <w:lvlJc w:val="left"/>
+      <w:pPr>
+        <w:ind w:left="3600" w:hanging="360"/>
+      </w:pPr>
+      <w:rPr>
+        <w:rFonts w:ascii="Courier New" w:hAnsi="Courier New" w:cs="Courier New" w:hint="default"/>
+      </w:rPr>
+    </w:lvl>
+    <w:lvl w:ilvl="5" w:tplc="04090005" w:tentative="1">
+      <w:start w:val="1"/>
+      <w:numFmt w:val="bullet"/>
+      <w:lvlText w:val=""/>
+      <w:lvlJc w:val="left"/>
+      <w:pPr>
+        <w:ind w:left="4320" w:hanging="360"/>
+      </w:pPr>
+      <w:rPr>
+        <w:rFonts w:ascii="Wingdings" w:hAnsi="Wingdings" w:hint="default"/>
+      </w:rPr>
+    </w:lvl>
+    <w:lvl w:ilvl="6" w:tplc="04090001" w:tentative="1">
+      <w:start w:val="1"/>
+      <w:numFmt w:val="bullet"/>
+      <w:lvlText w:val=""/>
+      <w:lvlJc w:val="left"/>
+      <w:pPr>
+        <w:ind w:left="5040" w:hanging="360"/>
+      </w:pPr>
+      <w:rPr>
+        <w:rFonts w:ascii="Symbol" w:hAnsi="Symbol" w:hint="default"/>
+      </w:rPr>
+    </w:lvl>
+    <w:lvl w:ilvl="7" w:tplc="04090003" w:tentative="1">
+      <w:start w:val="1"/>
+      <w:numFmt w:val="bullet"/>
+      <w:lvlText w:val="o"/>
+      <w:lvlJc w:val="left"/>
+      <w:pPr>
+        <w:ind w:left="5760" w:hanging="360"/>
+      </w:pPr>
+      <w:rPr>
+        <w:rFonts w:ascii="Courier New" w:hAnsi="Courier New" w:cs="Courier New" w:hint="default"/>
+      </w:rPr>
+    </w:lvl>
+    <w:lvl w:ilvl="8" w:tplc="04090005" w:tentative="1">
+      <w:start w:val="1"/>
+      <w:numFmt w:val="bullet"/>
+      <w:lvlText w:val=""/>
+      <w:lvlJc w:val="left"/>
+      <w:pPr>
+        <w:ind w:left="6480" w:hanging="360"/>
+      </w:pPr>
+      <w:rPr>
+        <w:rFonts w:ascii="Wingdings" w:hAnsi="Wingdings" w:hint="default"/>
+      </w:rPr>
+    </w:lvl>
+  </w:abstractNum>
+  <w:abstractNum w:abstractNumId="3" w15:restartNumberingAfterBreak="0">
+    <w:nsid w:val="265D7074"/>
+    <w:multiLevelType w:val="hybridMultilevel"/>
+    <w:tmpl w:val="DC2C295C"/>
+    <w:lvl w:ilvl="0" w:tplc="04090001">
+      <w:start w:val="1"/>
+      <w:numFmt w:val="bullet"/>
+      <w:lvlText w:val=""/>
+      <w:lvlJc w:val="left"/>
+      <w:pPr>
+        <w:ind w:left="720" w:hanging="360"/>
+      </w:pPr>
+      <w:rPr>
+        <w:rFonts w:ascii="Symbol" w:hAnsi="Symbol" w:hint="default"/>
+      </w:rPr>
+    </w:lvl>
+    <w:lvl w:ilvl="1" w:tplc="04090003" w:tentative="1">
+      <w:start w:val="1"/>
+      <w:numFmt w:val="bullet"/>
+      <w:lvlText w:val="o"/>
+      <w:lvlJc w:val="left"/>
+      <w:pPr>
+        <w:ind w:left="1440" w:hanging="360"/>
+      </w:pPr>
+      <w:rPr>
+        <w:rFonts w:ascii="Courier New" w:hAnsi="Courier New" w:cs="Courier New" w:hint="default"/>
+      </w:rPr>
+    </w:lvl>
+    <w:lvl w:ilvl="2" w:tplc="04090005" w:tentative="1">
+      <w:start w:val="1"/>
+      <w:numFmt w:val="bullet"/>
+      <w:lvlText w:val=""/>
+      <w:lvlJc w:val="left"/>
+      <w:pPr>
+        <w:ind w:left="2160" w:hanging="360"/>
+      </w:pPr>
+      <w:rPr>
+        <w:rFonts w:ascii="Wingdings" w:hAnsi="Wingdings" w:hint="default"/>
+      </w:rPr>
+    </w:lvl>
+    <w:lvl w:ilvl="3" w:tplc="04090001" w:tentative="1">
+      <w:start w:val="1"/>
+      <w:numFmt w:val="bullet"/>
+      <w:lvlText w:val=""/>
+      <w:lvlJc w:val="left"/>
+      <w:pPr>
+        <w:ind w:left="2880" w:hanging="360"/>
+      </w:pPr>
+      <w:rPr>
+        <w:rFonts w:ascii="Symbol" w:hAnsi="Symbol" w:hint="default"/>
+      </w:rPr>
+    </w:lvl>
+    <w:lvl w:ilvl="4" w:tplc="04090003" w:tentative="1">
+      <w:start w:val="1"/>
+      <w:numFmt w:val="bullet"/>
+      <w:lvlText w:val="o"/>
+      <w:lvlJc w:val="left"/>
+      <w:pPr>
+        <w:ind w:left="3600" w:hanging="360"/>
+      </w:pPr>
+      <w:rPr>
+        <w:rFonts w:ascii="Courier New" w:hAnsi="Courier New" w:cs="Courier New" w:hint="default"/>
+      </w:rPr>
+    </w:lvl>
+    <w:lvl w:ilvl="5" w:tplc="04090005" w:tentative="1">
+      <w:start w:val="1"/>
+      <w:numFmt w:val="bullet"/>
+      <w:lvlText w:val=""/>
+      <w:lvlJc w:val="left"/>
+      <w:pPr>
+        <w:ind w:left="4320" w:hanging="360"/>
+      </w:pPr>
+      <w:rPr>
+        <w:rFonts w:ascii="Wingdings" w:hAnsi="Wingdings" w:hint="default"/>
+      </w:rPr>
+    </w:lvl>
+    <w:lvl w:ilvl="6" w:tplc="04090001" w:tentative="1">
+      <w:start w:val="1"/>
+      <w:numFmt w:val="bullet"/>
+      <w:lvlText w:val=""/>
+      <w:lvlJc w:val="left"/>
+      <w:pPr>
+        <w:ind w:left="5040" w:hanging="360"/>
+      </w:pPr>
+      <w:rPr>
+        <w:rFonts w:ascii="Symbol" w:hAnsi="Symbol" w:hint="default"/>
+      </w:rPr>
+    </w:lvl>
+    <w:lvl w:ilvl="7" w:tplc="04090003" w:tentative="1">
+      <w:start w:val="1"/>
+      <w:numFmt w:val="bullet"/>
+      <w:lvlText w:val="o"/>
+      <w:lvlJc w:val="left"/>
+      <w:pPr>
+        <w:ind w:left="5760" w:hanging="360"/>
+      </w:pPr>
+      <w:rPr>
+        <w:rFonts w:ascii="Courier New" w:hAnsi="Courier New" w:cs="Courier New" w:hint="default"/>
+      </w:rPr>
+    </w:lvl>
+    <w:lvl w:ilvl="8" w:tplc="04090005" w:tentative="1">
+      <w:start w:val="1"/>
+      <w:numFmt w:val="bullet"/>
+      <w:lvlText w:val=""/>
+      <w:lvlJc w:val="left"/>
+      <w:pPr>
+        <w:ind w:left="6480" w:hanging="360"/>
+      </w:pPr>
+      <w:rPr>
+        <w:rFonts w:ascii="Wingdings" w:hAnsi="Wingdings" w:hint="default"/>
+      </w:rPr>
+    </w:lvl>
+  </w:abstractNum>
+  <w:abstractNum w:abstractNumId="4" w15:restartNumberingAfterBreak="0">
     <w:nsid w:val="31413A92"/>
     <w:multiLevelType w:val="hybridMultilevel"/>
     <w:tmpl w:val="433EFAB0"/>
@@ -1865,7 +2777,7 @@
       </w:rPr>
     </w:lvl>
   </w:abstractNum>
-  <w:abstractNum w:abstractNumId="3" w15:restartNumberingAfterBreak="0">
+  <w:abstractNum w:abstractNumId="5" w15:restartNumberingAfterBreak="0">
     <w:nsid w:val="445A636F"/>
     <w:multiLevelType w:val="hybridMultilevel"/>
     <w:tmpl w:val="E264C48C"/>
@@ -1978,7 +2890,7 @@
       </w:rPr>
     </w:lvl>
   </w:abstractNum>
-  <w:abstractNum w:abstractNumId="4" w15:restartNumberingAfterBreak="0">
+  <w:abstractNum w:abstractNumId="6" w15:restartNumberingAfterBreak="0">
     <w:nsid w:val="4AD63B68"/>
     <w:multiLevelType w:val="hybridMultilevel"/>
     <w:tmpl w:val="9230C13C"/>
@@ -2091,7 +3003,7 @@
       </w:rPr>
     </w:lvl>
   </w:abstractNum>
-  <w:abstractNum w:abstractNumId="5" w15:restartNumberingAfterBreak="0">
+  <w:abstractNum w:abstractNumId="7" w15:restartNumberingAfterBreak="0">
     <w:nsid w:val="4C290664"/>
     <w:multiLevelType w:val="hybridMultilevel"/>
     <w:tmpl w:val="D2360822"/>
@@ -2204,14 +3116,127 @@
       </w:rPr>
     </w:lvl>
   </w:abstractNum>
+  <w:abstractNum w:abstractNumId="8" w15:restartNumberingAfterBreak="0">
+    <w:nsid w:val="768F16DB"/>
+    <w:multiLevelType w:val="hybridMultilevel"/>
+    <w:tmpl w:val="D27C89B8"/>
+    <w:lvl w:ilvl="0" w:tplc="04090001">
+      <w:start w:val="1"/>
+      <w:numFmt w:val="bullet"/>
+      <w:lvlText w:val=""/>
+      <w:lvlJc w:val="left"/>
+      <w:pPr>
+        <w:ind w:left="720" w:hanging="360"/>
+      </w:pPr>
+      <w:rPr>
+        <w:rFonts w:ascii="Symbol" w:hAnsi="Symbol" w:hint="default"/>
+      </w:rPr>
+    </w:lvl>
+    <w:lvl w:ilvl="1" w:tplc="04090003" w:tentative="1">
+      <w:start w:val="1"/>
+      <w:numFmt w:val="bullet"/>
+      <w:lvlText w:val="o"/>
+      <w:lvlJc w:val="left"/>
+      <w:pPr>
+        <w:ind w:left="1440" w:hanging="360"/>
+      </w:pPr>
+      <w:rPr>
+        <w:rFonts w:ascii="Courier New" w:hAnsi="Courier New" w:cs="Courier New" w:hint="default"/>
+      </w:rPr>
+    </w:lvl>
+    <w:lvl w:ilvl="2" w:tplc="04090005" w:tentative="1">
+      <w:start w:val="1"/>
+      <w:numFmt w:val="bullet"/>
+      <w:lvlText w:val=""/>
+      <w:lvlJc w:val="left"/>
+      <w:pPr>
+        <w:ind w:left="2160" w:hanging="360"/>
+      </w:pPr>
+      <w:rPr>
+        <w:rFonts w:ascii="Wingdings" w:hAnsi="Wingdings" w:hint="default"/>
+      </w:rPr>
+    </w:lvl>
+    <w:lvl w:ilvl="3" w:tplc="04090001" w:tentative="1">
+      <w:start w:val="1"/>
+      <w:numFmt w:val="bullet"/>
+      <w:lvlText w:val=""/>
+      <w:lvlJc w:val="left"/>
+      <w:pPr>
+        <w:ind w:left="2880" w:hanging="360"/>
+      </w:pPr>
+      <w:rPr>
+        <w:rFonts w:ascii="Symbol" w:hAnsi="Symbol" w:hint="default"/>
+      </w:rPr>
+    </w:lvl>
+    <w:lvl w:ilvl="4" w:tplc="04090003" w:tentative="1">
+      <w:start w:val="1"/>
+      <w:numFmt w:val="bullet"/>
+      <w:lvlText w:val="o"/>
+      <w:lvlJc w:val="left"/>
+      <w:pPr>
+        <w:ind w:left="3600" w:hanging="360"/>
+      </w:pPr>
+      <w:rPr>
+        <w:rFonts w:ascii="Courier New" w:hAnsi="Courier New" w:cs="Courier New" w:hint="default"/>
+      </w:rPr>
+    </w:lvl>
+    <w:lvl w:ilvl="5" w:tplc="04090005" w:tentative="1">
+      <w:start w:val="1"/>
+      <w:numFmt w:val="bullet"/>
+      <w:lvlText w:val=""/>
+      <w:lvlJc w:val="left"/>
+      <w:pPr>
+        <w:ind w:left="4320" w:hanging="360"/>
+      </w:pPr>
+      <w:rPr>
+        <w:rFonts w:ascii="Wingdings" w:hAnsi="Wingdings" w:hint="default"/>
+      </w:rPr>
+    </w:lvl>
+    <w:lvl w:ilvl="6" w:tplc="04090001" w:tentative="1">
+      <w:start w:val="1"/>
+      <w:numFmt w:val="bullet"/>
+      <w:lvlText w:val=""/>
+      <w:lvlJc w:val="left"/>
+      <w:pPr>
+        <w:ind w:left="5040" w:hanging="360"/>
+      </w:pPr>
+      <w:rPr>
+        <w:rFonts w:ascii="Symbol" w:hAnsi="Symbol" w:hint="default"/>
+      </w:rPr>
+    </w:lvl>
+    <w:lvl w:ilvl="7" w:tplc="04090003" w:tentative="1">
+      <w:start w:val="1"/>
+      <w:numFmt w:val="bullet"/>
+      <w:lvlText w:val="o"/>
+      <w:lvlJc w:val="left"/>
+      <w:pPr>
+        <w:ind w:left="5760" w:hanging="360"/>
+      </w:pPr>
+      <w:rPr>
+        <w:rFonts w:ascii="Courier New" w:hAnsi="Courier New" w:cs="Courier New" w:hint="default"/>
+      </w:rPr>
+    </w:lvl>
+    <w:lvl w:ilvl="8" w:tplc="04090005" w:tentative="1">
+      <w:start w:val="1"/>
+      <w:numFmt w:val="bullet"/>
+      <w:lvlText w:val=""/>
+      <w:lvlJc w:val="left"/>
+      <w:pPr>
+        <w:ind w:left="6480" w:hanging="360"/>
+      </w:pPr>
+      <w:rPr>
+        <w:rFonts w:ascii="Wingdings" w:hAnsi="Wingdings" w:hint="default"/>
+      </w:rPr>
+    </w:lvl>
+  </w:abstractNum>
   <w:num w:numId="1">
-    <w:abstractNumId w:val="2"/>
+    <w:abstractNumId w:val="4"/>
   </w:num>
   <w:num w:numId="2">
-    <w:abstractNumId w:val="5"/>
+    <w:abstractNumId w:val="7"/>
   </w:num>
   <w:num w:numId="3">
-    <w:abstractNumId w:val="4"/>
+    <w:abstractNumId w:val="6"/>
   </w:num>
   <w:num w:numId="4">
     <w:abstractNumId w:val="1"/>
@@ -2220,6 +3245,15 @@
     <w:abstractNumId w:val="0"/>
   </w:num>
   <w:num w:numId="6">
+    <w:abstractNumId w:val="5"/>
+  </w:num>
+  <w:num w:numId="7">
+    <w:abstractNumId w:val="2"/>
+  </w:num>
+  <w:num w:numId="8">
+    <w:abstractNumId w:val="8"/>
+  </w:num>
+  <w:num w:numId="9">
     <w:abstractNumId w:val="3"/>
   </w:num>
 </w:numbering>

</xml_diff>